<commit_message>
Fixed wrong name in cover
</commit_message>
<xml_diff>
--- a/cover.docx
+++ b/cover.docx
@@ -186,7 +186,7 @@
           <w:szCs w:val="52"/>
           <w:lang w:val="de-CH"/>
         </w:rPr>
-        <w:t>Versuchsleiter: Alex Murray</w:t>
+        <w:t>Versuchsleiter: Noah Hüsser</w:t>
       </w:r>
     </w:p>
     <w:p>
@@ -459,7 +459,7 @@
                 <w:szCs w:val="40"/>
                 <w:lang w:val="de-CH" w:eastAsia="en-US"/>
               </w:rPr>
-              <w:t>30.09</w:t>
+              <w:t>12.10</w:t>
             </w:r>
           </w:p>
         </w:tc>
@@ -537,7 +537,18 @@
                 <w:szCs w:val="40"/>
                 <w:lang w:val="de-CH" w:eastAsia="en-US"/>
               </w:rPr>
-              <w:t>14.10</w:t>
+              <w:t>26</w:t>
+            </w:r>
+            <w:bookmarkStart w:id="0" w:name="_GoBack"/>
+            <w:bookmarkEnd w:id="0"/>
+            <w:r>
+              <w:rPr>
+                <w:rFonts w:ascii="New York" w:hAnsi="New York" w:cs="Arial"/>
+                <w:sz w:val="40"/>
+                <w:szCs w:val="40"/>
+                <w:lang w:val="de-CH" w:eastAsia="en-US"/>
+              </w:rPr>
+              <w:t>.10</w:t>
             </w:r>
           </w:p>
         </w:tc>
@@ -731,8 +742,6 @@
               </w:rPr>
               <w:t>1</w:t>
             </w:r>
-            <w:bookmarkStart w:id="0" w:name="_GoBack"/>
-            <w:bookmarkEnd w:id="0"/>
           </w:p>
         </w:tc>
         <w:tc>

</xml_diff>